<commit_message>
Fine Progettazione e diagrammi
</commit_message>
<xml_diff>
--- a/1_QdC/QdC_QuizGame.docx
+++ b/1_QdC/QdC_QuizGame.docx
@@ -94,7 +94,7 @@
               </wp:inline>
             </w:drawing>
           </mc:Choice>
-          <mc:Fallback xmlns:w16sdtdh="http://schemas.microsoft.com/office/word/2020/wordml/sdtdatahash" xmlns:w16="http://schemas.microsoft.com/office/word/2018/wordml" xmlns:w16cex="http://schemas.microsoft.com/office/word/2018/wordml/cex" xmlns:oel="http://schemas.microsoft.com/office/2019/extlst">
+          <mc:Fallback xmlns:oel="http://schemas.microsoft.com/office/2019/extlst" xmlns:w16cex="http://schemas.microsoft.com/office/word/2018/wordml/cex" xmlns:w16="http://schemas.microsoft.com/office/word/2018/wordml" xmlns:w16sdtdh="http://schemas.microsoft.com/office/word/2020/wordml/sdtdatahash">
             <w:pict>
               <v:group w14:anchorId="70E73CBE" id="docshapegroup5" o:spid="_x0000_s1026" style="width:484.95pt;height:.5pt;mso-position-horizontal-relative:char;mso-position-vertical-relative:line" coordsize="9699,10" o:gfxdata="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">
                 <v:rect id="docshape6" o:spid="_x0000_s1027" style="position:absolute;width:9699;height:10;visibility:visible;mso-wrap-style:square;v-text-anchor:top" o:gfxdata="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" fillcolor="black" stroked="f"/>
@@ -730,14 +730,7 @@
                 <w:rFonts w:asciiTheme="minorHAnsi" w:hAnsiTheme="minorHAnsi" w:cstheme="minorHAnsi"/>
                 <w:spacing w:val="-2"/>
               </w:rPr>
-              <w:t>@</w:t>
-            </w:r>
-            <w:r>
-              <w:rPr>
-                <w:rFonts w:asciiTheme="minorHAnsi" w:hAnsiTheme="minorHAnsi" w:cstheme="minorHAnsi"/>
-                <w:spacing w:val="-2"/>
-              </w:rPr>
-              <w:t>edu.ti.ch</w:t>
+              <w:t>@edu.ti.ch</w:t>
             </w:r>
             <w:hyperlink r:id="rId7"/>
           </w:p>
@@ -840,8 +833,6 @@
             </w:r>
           </w:p>
         </w:tc>
-        <w:bookmarkStart w:id="0" w:name="_GoBack"/>
-        <w:bookmarkEnd w:id="0"/>
       </w:tr>
       <w:tr>
         <w:trPr>
@@ -1697,7 +1688,7 @@
               </wp:anchor>
             </w:drawing>
           </mc:Choice>
-          <mc:Fallback xmlns:w16sdtdh="http://schemas.microsoft.com/office/word/2020/wordml/sdtdatahash" xmlns:w16="http://schemas.microsoft.com/office/word/2018/wordml" xmlns:w16cex="http://schemas.microsoft.com/office/word/2018/wordml/cex" xmlns:oel="http://schemas.microsoft.com/office/2019/extlst">
+          <mc:Fallback xmlns:oel="http://schemas.microsoft.com/office/2019/extlst" xmlns:w16cex="http://schemas.microsoft.com/office/word/2018/wordml/cex" xmlns:w16="http://schemas.microsoft.com/office/word/2018/wordml" xmlns:w16sdtdh="http://schemas.microsoft.com/office/word/2020/wordml/sdtdatahash">
             <w:pict>
               <v:rect w14:anchorId="7AF32B45" id="docshape7" o:spid="_x0000_s1026" style="position:absolute;margin-left:55.2pt;margin-top:18.6pt;width:484.9pt;height:.5pt;z-index:-15728128;visibility:visible;mso-wrap-style:square;mso-width-percent:0;mso-height-percent:0;mso-wrap-distance-left:0;mso-wrap-distance-top:0;mso-wrap-distance-right:0;mso-wrap-distance-bottom:0;mso-position-horizontal:absolute;mso-position-horizontal-relative:page;mso-position-vertical:absolute;mso-position-vertical-relative:text;mso-width-percent:0;mso-height-percent:0;mso-width-relative:page;mso-height-relative:page;v-text-anchor:top" o:gfxdata="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" fillcolor="black" stroked="f">
                 <w10:wrap type="topAndBottom" anchorx="page"/>
@@ -2666,7 +2657,7 @@
               </wp:inline>
             </w:drawing>
           </mc:Choice>
-          <mc:Fallback xmlns:w16sdtdh="http://schemas.microsoft.com/office/word/2020/wordml/sdtdatahash" xmlns:w16="http://schemas.microsoft.com/office/word/2018/wordml" xmlns:w16cex="http://schemas.microsoft.com/office/word/2018/wordml/cex" xmlns:oel="http://schemas.microsoft.com/office/2019/extlst">
+          <mc:Fallback xmlns:oel="http://schemas.microsoft.com/office/2019/extlst" xmlns:w16cex="http://schemas.microsoft.com/office/word/2018/wordml/cex" xmlns:w16="http://schemas.microsoft.com/office/word/2018/wordml" xmlns:w16sdtdh="http://schemas.microsoft.com/office/word/2020/wordml/sdtdatahash">
             <w:pict>
               <v:group w14:anchorId="2E328116" id="docshapegroup8" o:spid="_x0000_s1026" style="width:484.95pt;height:.5pt;mso-position-horizontal-relative:char;mso-position-vertical-relative:line" coordsize="9699,10" o:gfxdata="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">
                 <v:rect id="docshape9" o:spid="_x0000_s1027" style="position:absolute;width:9699;height:10;visibility:visible;mso-wrap-style:square;v-text-anchor:top" o:gfxdata="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" fillcolor="black" stroked="f"/>
@@ -2868,8 +2859,19 @@
         <w:ind w:left="243"/>
       </w:pPr>
       <w:r>
-        <w:t>Risorse disponibili</w:t>
-      </w:r>
+        <w:t>HW: Computer, Mouse, Tastiera</w:t>
+      </w:r>
+      <w:r>
+        <w:t>.</w:t>
+      </w:r>
+      <w:r>
+        <w:t xml:space="preserve">  SW: NETBEANS</w:t>
+      </w:r>
+      <w:r>
+        <w:t xml:space="preserve"> </w:t>
+      </w:r>
+      <w:bookmarkStart w:id="0" w:name="_GoBack"/>
+      <w:bookmarkEnd w:id="0"/>
     </w:p>
     <w:p>
       <w:pPr>
@@ -3760,7 +3762,7 @@
               </wp:anchor>
             </w:drawing>
           </mc:Choice>
-          <mc:Fallback xmlns:w16sdtdh="http://schemas.microsoft.com/office/word/2020/wordml/sdtdatahash" xmlns:w16="http://schemas.microsoft.com/office/word/2018/wordml" xmlns:w16cex="http://schemas.microsoft.com/office/word/2018/wordml/cex" xmlns:oel="http://schemas.microsoft.com/office/2019/extlst">
+          <mc:Fallback xmlns:oel="http://schemas.microsoft.com/office/2019/extlst" xmlns:w16cex="http://schemas.microsoft.com/office/word/2018/wordml/cex" xmlns:w16="http://schemas.microsoft.com/office/word/2018/wordml" xmlns:w16sdtdh="http://schemas.microsoft.com/office/word/2020/wordml/sdtdatahash">
             <w:pict>
               <v:rect w14:anchorId="2A0A7705" id="docshape13" o:spid="_x0000_s1026" style="position:absolute;margin-left:55.2pt;margin-top:18.2pt;width:484.9pt;height:.5pt;z-index:-15725568;visibility:visible;mso-wrap-style:square;mso-width-percent:0;mso-height-percent:0;mso-wrap-distance-left:0;mso-wrap-distance-top:0;mso-wrap-distance-right:0;mso-wrap-distance-bottom:0;mso-position-horizontal:absolute;mso-position-horizontal-relative:page;mso-position-vertical:absolute;mso-position-vertical-relative:text;mso-width-percent:0;mso-height-percent:0;mso-width-relative:page;mso-height-relative:page;v-text-anchor:top" o:gfxdata="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" fillcolor="black" stroked="f">
                 <w10:wrap type="topAndBottom" anchorx="page"/>
@@ -4201,7 +4203,7 @@
               </wp:anchor>
             </w:drawing>
           </mc:Choice>
-          <mc:Fallback xmlns:w16sdtdh="http://schemas.microsoft.com/office/word/2020/wordml/sdtdatahash" xmlns:w16="http://schemas.microsoft.com/office/word/2018/wordml" xmlns:w16cex="http://schemas.microsoft.com/office/word/2018/wordml/cex" xmlns:oel="http://schemas.microsoft.com/office/2019/extlst">
+          <mc:Fallback xmlns:oel="http://schemas.microsoft.com/office/2019/extlst" xmlns:w16cex="http://schemas.microsoft.com/office/word/2018/wordml/cex" xmlns:w16="http://schemas.microsoft.com/office/word/2018/wordml" xmlns:w16sdtdh="http://schemas.microsoft.com/office/word/2020/wordml/sdtdatahash">
             <w:pict>
               <v:rect w14:anchorId="2FFC1467" id="docshape14" o:spid="_x0000_s1026" style="position:absolute;margin-left:55.2pt;margin-top:18.2pt;width:484.9pt;height:.5pt;z-index:-15725056;visibility:visible;mso-wrap-style:square;mso-width-percent:0;mso-height-percent:0;mso-wrap-distance-left:0;mso-wrap-distance-top:0;mso-wrap-distance-right:0;mso-wrap-distance-bottom:0;mso-position-horizontal:absolute;mso-position-horizontal-relative:page;mso-position-vertical:absolute;mso-position-vertical-relative:text;mso-width-percent:0;mso-height-percent:0;mso-width-relative:page;mso-height-relative:page;v-text-anchor:top" o:gfxdata="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" fillcolor="black" stroked="f">
                 <w10:wrap type="topAndBottom" anchorx="page"/>
@@ -4778,7 +4780,7 @@
               </wp:inline>
             </w:drawing>
           </mc:Choice>
-          <mc:Fallback xmlns:w16sdtdh="http://schemas.microsoft.com/office/word/2020/wordml/sdtdatahash" xmlns:w16="http://schemas.microsoft.com/office/word/2018/wordml" xmlns:w16cex="http://schemas.microsoft.com/office/word/2018/wordml/cex" xmlns:oel="http://schemas.microsoft.com/office/2019/extlst">
+          <mc:Fallback xmlns:oel="http://schemas.microsoft.com/office/2019/extlst" xmlns:w16cex="http://schemas.microsoft.com/office/word/2018/wordml/cex" xmlns:w16="http://schemas.microsoft.com/office/word/2018/wordml" xmlns:w16sdtdh="http://schemas.microsoft.com/office/word/2020/wordml/sdtdatahash">
             <w:pict>
               <v:group w14:anchorId="02693557" id="docshapegroup15" o:spid="_x0000_s1026" style="width:484.95pt;height:.5pt;mso-position-horizontal-relative:char;mso-position-vertical-relative:line" coordsize="9699,10" o:gfxdata="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">
                 <v:rect id="docshape16" o:spid="_x0000_s1027" style="position:absolute;width:9699;height:10;visibility:visible;mso-wrap-style:square;v-text-anchor:top" o:gfxdata="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" fillcolor="black" stroked="f"/>
@@ -5082,7 +5084,7 @@
               </wp:anchor>
             </w:drawing>
           </mc:Choice>
-          <mc:Fallback xmlns:w16sdtdh="http://schemas.microsoft.com/office/word/2020/wordml/sdtdatahash" xmlns:w16="http://schemas.microsoft.com/office/word/2018/wordml" xmlns:w16cex="http://schemas.microsoft.com/office/word/2018/wordml/cex" xmlns:oel="http://schemas.microsoft.com/office/2019/extlst">
+          <mc:Fallback xmlns:oel="http://schemas.microsoft.com/office/2019/extlst" xmlns:w16cex="http://schemas.microsoft.com/office/word/2018/wordml/cex" xmlns:w16="http://schemas.microsoft.com/office/word/2018/wordml" xmlns:w16sdtdh="http://schemas.microsoft.com/office/word/2020/wordml/sdtdatahash">
             <w:pict>
               <v:rect w14:anchorId="1F8C973B" id="docshape17" o:spid="_x0000_s1026" style="position:absolute;margin-left:223.25pt;margin-top:12.4pt;width:122.65pt;height:.95pt;z-index:-15724032;visibility:visible;mso-wrap-style:square;mso-width-percent:0;mso-height-percent:0;mso-wrap-distance-left:0;mso-wrap-distance-top:0;mso-wrap-distance-right:0;mso-wrap-distance-bottom:0;mso-position-horizontal:absolute;mso-position-horizontal-relative:page;mso-position-vertical:absolute;mso-position-vertical-relative:text;mso-width-percent:0;mso-height-percent:0;mso-width-relative:page;mso-height-relative:page;v-text-anchor:top" o:gfxdata="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" fillcolor="black" stroked="f">
                 <w10:wrap type="topAndBottom" anchorx="page"/>
@@ -5161,7 +5163,7 @@
               </wp:anchor>
             </w:drawing>
           </mc:Choice>
-          <mc:Fallback xmlns:w16sdtdh="http://schemas.microsoft.com/office/word/2020/wordml/sdtdatahash" xmlns:w16="http://schemas.microsoft.com/office/word/2018/wordml" xmlns:w16cex="http://schemas.microsoft.com/office/word/2018/wordml/cex" xmlns:oel="http://schemas.microsoft.com/office/2019/extlst">
+          <mc:Fallback xmlns:oel="http://schemas.microsoft.com/office/2019/extlst" xmlns:w16cex="http://schemas.microsoft.com/office/word/2018/wordml/cex" xmlns:w16="http://schemas.microsoft.com/office/word/2018/wordml" xmlns:w16sdtdh="http://schemas.microsoft.com/office/word/2020/wordml/sdtdatahash">
             <w:pict>
               <v:rect w14:anchorId="5C3318E3" id="docshape18" o:spid="_x0000_s1026" style="position:absolute;margin-left:390.55pt;margin-top:12.4pt;width:122.55pt;height:.95pt;z-index:-15723520;visibility:visible;mso-wrap-style:square;mso-width-percent:0;mso-height-percent:0;mso-wrap-distance-left:0;mso-wrap-distance-top:0;mso-wrap-distance-right:0;mso-wrap-distance-bottom:0;mso-position-horizontal:absolute;mso-position-horizontal-relative:page;mso-position-vertical:absolute;mso-position-vertical-relative:text;mso-width-percent:0;mso-height-percent:0;mso-width-relative:page;mso-height-relative:page;v-text-anchor:top" o:gfxdata="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" fillcolor="black" stroked="f">
                 <w10:wrap type="topAndBottom" anchorx="page"/>

</xml_diff>